<commit_message>
updated materials for Balas following his comments
</commit_message>
<xml_diff>
--- a/measures/3 translation and stimuli selection/2 sites/Balas & Sarzynska/creation/Evaluation_task_images/Instructions to create evaluation slides.docx
+++ b/measures/3 translation and stimuli selection/2 sites/Balas & Sarzynska/creation/Evaluation_task_images/Instructions to create evaluation slides.docx
@@ -174,6 +174,9 @@
         </w:tc>
       </w:tr>
       <w:tr>
+        <w:trPr>
+          <w:trHeight w:val="202"/>
+        </w:trPr>
         <w:tc>
           <w:tcPr>
             <w:tcW w:w="4698" w:type="dxa"/>
@@ -689,6 +692,9 @@
         </w:tc>
       </w:tr>
       <w:tr>
+        <w:trPr>
+          <w:trHeight w:val="184"/>
+        </w:trPr>
         <w:tc>
           <w:tcPr>
             <w:tcW w:w="4698" w:type="dxa"/>
@@ -1537,8 +1543,6 @@
                 <w:color w:val="000000"/>
               </w:rPr>
             </w:pPr>
-            <w:bookmarkStart w:id="0" w:name="_GoBack"/>
-            <w:bookmarkEnd w:id="0"/>
             <w:r>
               <w:rPr>
                 <w:rFonts w:ascii="Calibri" w:hAnsi="Calibri" w:cs="Calibri"/>
@@ -1569,6 +1573,8 @@
             </w:r>
           </w:p>
         </w:tc>
+        <w:bookmarkStart w:id="0" w:name="_GoBack"/>
+        <w:bookmarkEnd w:id="0"/>
       </w:tr>
     </w:tbl>
     <w:p>

</xml_diff>